<commit_message>
Seccond commit - up to the versions section
</commit_message>
<xml_diff>
--- a/Юнити-(гейм-енджин).docx
+++ b/Юнити-(гейм-енджин).docx
@@ -7,6 +7,7 @@
         <w:pStyle w:val="PlainText"/>
         <w:rPr>
           <w:rFonts w:ascii="Courier New" w:hAnsi="Courier New" w:cs="Courier New"/>
+          <w:lang w:val="bg-BG"/>
         </w:rPr>
       </w:pPr>
       <w:r>
@@ -32,6 +33,569 @@
       <w:r>
         <w:rPr>
           <w:rFonts w:ascii="Courier New" w:hAnsi="Courier New" w:cs="Courier New"/>
+          <w:lang w:val="bg-BG"/>
+        </w:rPr>
+        <w:t xml:space="preserve">В началото е обявен само за </w:t>
+      </w:r>
+      <w:r>
+        <w:rPr>
+          <w:rFonts w:ascii="Courier New" w:hAnsi="Courier New" w:cs="Courier New"/>
+        </w:rPr>
+        <w:t>OS X</w:t>
+      </w:r>
+      <w:r>
+        <w:rPr>
+          <w:rFonts w:ascii="Courier New" w:hAnsi="Courier New" w:cs="Courier New"/>
+          <w:lang w:val="bg-BG"/>
+        </w:rPr>
+        <w:t xml:space="preserve">, на световната конференция за програмисти на Епъл, през 2005г. От тогава е разширен за повече от петнайсет платформи. В момента е основният инструмент за разработка на софтуер </w:t>
+      </w:r>
+      <w:r>
+        <w:rPr>
+          <w:rFonts w:ascii="Courier New" w:hAnsi="Courier New" w:cs="Courier New"/>
+        </w:rPr>
+        <w:t xml:space="preserve">(SDK) </w:t>
+      </w:r>
+      <w:r>
+        <w:rPr>
+          <w:rFonts w:ascii="Courier New" w:hAnsi="Courier New" w:cs="Courier New"/>
+          <w:lang w:val="bg-BG"/>
+        </w:rPr>
+        <w:t xml:space="preserve">за </w:t>
+      </w:r>
+      <w:proofErr w:type="spellStart"/>
+      <w:r>
+        <w:rPr>
+          <w:rFonts w:ascii="Courier New" w:hAnsi="Courier New" w:cs="Courier New"/>
+        </w:rPr>
+        <w:t>Wii</w:t>
+      </w:r>
+      <w:proofErr w:type="spellEnd"/>
+      <w:r>
+        <w:rPr>
+          <w:rFonts w:ascii="Courier New" w:hAnsi="Courier New" w:cs="Courier New"/>
+        </w:rPr>
+        <w:t xml:space="preserve"> U</w:t>
+      </w:r>
+      <w:r>
+        <w:rPr>
+          <w:rFonts w:ascii="Courier New" w:hAnsi="Courier New" w:cs="Courier New"/>
+          <w:lang w:val="bg-BG"/>
+        </w:rPr>
+        <w:t>.</w:t>
+      </w:r>
+    </w:p>
+    <w:p>
+      <w:pPr>
+        <w:pStyle w:val="PlainText"/>
+        <w:rPr>
+          <w:rFonts w:ascii="Courier New" w:hAnsi="Courier New" w:cs="Courier New"/>
+          <w:lang w:val="bg-BG"/>
+        </w:rPr>
+      </w:pPr>
+    </w:p>
+    <w:p>
+      <w:pPr>
+        <w:pStyle w:val="PlainText"/>
+        <w:rPr>
+          <w:rFonts w:ascii="Courier New" w:hAnsi="Courier New" w:cs="Courier New"/>
+          <w:lang w:val="bg-BG"/>
+        </w:rPr>
+      </w:pPr>
+      <w:r>
+        <w:rPr>
+          <w:rFonts w:ascii="Courier New" w:hAnsi="Courier New" w:cs="Courier New"/>
+          <w:lang w:val="bg-BG"/>
+        </w:rPr>
+        <w:t xml:space="preserve">ЮнитиПро е достъпно срещу определена такса, а ЮнитиПърсънъл няма такса – свободно е за ползване от всеки човек или компания с по-малко от 100 000 долара годишен приход. С пускането на Юнити 5.0 на 3ти Март 2015г., </w:t>
+      </w:r>
+      <w:r>
+        <w:rPr>
+          <w:rFonts w:ascii="Courier New" w:hAnsi="Courier New" w:cs="Courier New"/>
+          <w:lang w:val="bg-BG"/>
+        </w:rPr>
+        <w:t>Юнити Технолоджис предостави целия енджин за свободно ползване, с всички подробности, по-малко сорс код и премиум съпорт. Юнити е признат заради възможността си да предоставя игри за множество платформи.</w:t>
+      </w:r>
+    </w:p>
+    <w:p>
+      <w:pPr>
+        <w:pStyle w:val="PlainText"/>
+        <w:rPr>
+          <w:rFonts w:ascii="Courier New" w:hAnsi="Courier New" w:cs="Courier New"/>
+          <w:lang w:val="bg-BG"/>
+        </w:rPr>
+      </w:pPr>
+    </w:p>
+    <w:p>
+      <w:pPr>
+        <w:pStyle w:val="PlainText"/>
+        <w:rPr>
+          <w:rFonts w:ascii="Courier New" w:hAnsi="Courier New" w:cs="Courier New"/>
+          <w:lang w:val="bg-BG"/>
+        </w:rPr>
+      </w:pPr>
+      <w:r>
+        <w:rPr>
+          <w:rFonts w:ascii="Courier New" w:hAnsi="Courier New" w:cs="Courier New"/>
+          <w:lang w:val="bg-BG"/>
+        </w:rPr>
+        <w:t xml:space="preserve">Пет версии на Юнити са били пуснати досега. През 2006г. на </w:t>
+      </w:r>
+      <w:r>
+        <w:rPr>
+          <w:rFonts w:ascii="Courier New" w:hAnsi="Courier New" w:cs="Courier New"/>
+        </w:rPr>
+        <w:t>WWDC Trade show</w:t>
+      </w:r>
+      <w:r>
+        <w:rPr>
+          <w:rFonts w:ascii="Courier New" w:hAnsi="Courier New" w:cs="Courier New"/>
+          <w:lang w:val="bg-BG"/>
+        </w:rPr>
+        <w:t>, Епъл обявя</w:t>
+      </w:r>
+      <w:r>
+        <w:rPr>
+          <w:rFonts w:ascii="Courier New" w:hAnsi="Courier New" w:cs="Courier New"/>
+          <w:lang w:val="bg-BG"/>
+        </w:rPr>
+        <w:t xml:space="preserve">ва Юнити за първи подгласник в категорията за най-добро използване на </w:t>
+      </w:r>
+      <w:r>
+        <w:rPr>
+          <w:rFonts w:ascii="Courier New" w:hAnsi="Courier New" w:cs="Courier New"/>
+        </w:rPr>
+        <w:t xml:space="preserve">Mac OS X </w:t>
+      </w:r>
+      <w:r>
+        <w:rPr>
+          <w:rFonts w:ascii="Courier New" w:hAnsi="Courier New" w:cs="Courier New"/>
+          <w:lang w:val="bg-BG"/>
+        </w:rPr>
+        <w:t xml:space="preserve">графика. </w:t>
+      </w:r>
+    </w:p>
+    <w:p>
+      <w:pPr>
+        <w:pStyle w:val="PlainText"/>
+        <w:rPr>
+          <w:rFonts w:ascii="Courier New" w:hAnsi="Courier New" w:cs="Courier New"/>
+          <w:lang w:val="bg-BG"/>
+        </w:rPr>
+      </w:pPr>
+    </w:p>
+    <w:p>
+      <w:pPr>
+        <w:pStyle w:val="PlainText"/>
+        <w:rPr>
+          <w:rFonts w:ascii="Courier New" w:hAnsi="Courier New" w:cs="Courier New"/>
+        </w:rPr>
+      </w:pPr>
+      <w:r>
+        <w:rPr>
+          <w:rFonts w:ascii="Courier New" w:hAnsi="Courier New" w:cs="Courier New"/>
+          <w:lang w:val="bg-BG"/>
+        </w:rPr>
+        <w:t>ХАРАКТЕРИСТИКИ</w:t>
+      </w:r>
+    </w:p>
+    <w:p>
+      <w:pPr>
+        <w:pStyle w:val="PlainText"/>
+        <w:rPr>
+          <w:rFonts w:ascii="Courier New" w:hAnsi="Courier New" w:cs="Courier New"/>
+          <w:lang w:val="bg-BG"/>
+        </w:rPr>
+      </w:pPr>
+      <w:r>
+        <w:rPr>
+          <w:rFonts w:ascii="Courier New" w:hAnsi="Courier New" w:cs="Courier New"/>
+          <w:lang w:val="bg-BG"/>
+        </w:rPr>
+        <w:t xml:space="preserve">С ударение на мобилността, енджинът </w:t>
+      </w:r>
+      <w:r>
+        <w:rPr>
+          <w:rFonts w:ascii="Courier New" w:hAnsi="Courier New" w:cs="Courier New"/>
+          <w:lang w:val="bg-BG"/>
+        </w:rPr>
+        <w:t>се цели в следните АПИ-та</w:t>
+      </w:r>
+      <w:r>
+        <w:rPr>
+          <w:rFonts w:ascii="Courier New" w:hAnsi="Courier New" w:cs="Courier New"/>
+        </w:rPr>
+        <w:t xml:space="preserve">: Direct3D </w:t>
+      </w:r>
+      <w:r>
+        <w:rPr>
+          <w:rFonts w:ascii="Courier New" w:hAnsi="Courier New" w:cs="Courier New"/>
+          <w:lang w:val="bg-BG"/>
+        </w:rPr>
+        <w:t xml:space="preserve">на Уиндоус и </w:t>
+      </w:r>
+      <w:r>
+        <w:rPr>
+          <w:rFonts w:ascii="Courier New" w:hAnsi="Courier New" w:cs="Courier New"/>
+        </w:rPr>
+        <w:t xml:space="preserve">Xbox 360; OpenGL </w:t>
+      </w:r>
+      <w:r>
+        <w:rPr>
+          <w:rFonts w:ascii="Courier New" w:hAnsi="Courier New" w:cs="Courier New"/>
+          <w:lang w:val="bg-BG"/>
+        </w:rPr>
+        <w:t xml:space="preserve">на </w:t>
+      </w:r>
+      <w:r>
+        <w:rPr>
+          <w:rFonts w:ascii="Courier New" w:hAnsi="Courier New" w:cs="Courier New"/>
+        </w:rPr>
+        <w:t>Ma</w:t>
+      </w:r>
+      <w:r>
+        <w:rPr>
+          <w:rFonts w:ascii="Courier New" w:hAnsi="Courier New" w:cs="Courier New"/>
+          <w:lang w:val="bg-BG"/>
+        </w:rPr>
+        <w:t>к и Уиндоус</w:t>
+      </w:r>
+      <w:r>
+        <w:rPr>
+          <w:rFonts w:ascii="Courier New" w:hAnsi="Courier New" w:cs="Courier New"/>
+        </w:rPr>
+        <w:t xml:space="preserve">; OpenGL ES </w:t>
+      </w:r>
+      <w:r>
+        <w:rPr>
+          <w:rFonts w:ascii="Courier New" w:hAnsi="Courier New" w:cs="Courier New"/>
+          <w:lang w:val="bg-BG"/>
+        </w:rPr>
+        <w:t xml:space="preserve">на Андроид и </w:t>
+      </w:r>
+      <w:proofErr w:type="spellStart"/>
+      <w:r>
+        <w:rPr>
+          <w:rFonts w:ascii="Courier New" w:hAnsi="Courier New" w:cs="Courier New"/>
+        </w:rPr>
+        <w:t>iOS</w:t>
+      </w:r>
+      <w:proofErr w:type="spellEnd"/>
+      <w:r>
+        <w:rPr>
+          <w:rFonts w:ascii="Courier New" w:hAnsi="Courier New" w:cs="Courier New"/>
+        </w:rPr>
+        <w:t xml:space="preserve"> </w:t>
+      </w:r>
+      <w:r>
+        <w:rPr>
+          <w:rFonts w:ascii="Courier New" w:hAnsi="Courier New" w:cs="Courier New"/>
+          <w:lang w:val="bg-BG"/>
+        </w:rPr>
+        <w:t xml:space="preserve">и собствените АПИ-та на конзолите за видео игри. Юнити позволява компресия и настройки на резолюцията за всяка платформа, която енджинът поддържа и осигурява съпорт за релефно картографиране, </w:t>
+      </w:r>
+      <w:r>
+        <w:rPr>
+          <w:rFonts w:ascii="Courier New" w:hAnsi="Courier New" w:cs="Courier New"/>
+          <w:lang w:val="bg-BG"/>
+        </w:rPr>
+        <w:t>рефлектно картографиране, паралаксно картографиране</w:t>
+      </w:r>
+      <w:r>
+        <w:rPr>
+          <w:rFonts w:ascii="Courier New" w:hAnsi="Courier New" w:cs="Courier New"/>
+          <w:lang w:val="bg-BG"/>
+        </w:rPr>
+        <w:t xml:space="preserve">, </w:t>
+      </w:r>
+      <w:r>
+        <w:rPr>
+          <w:rFonts w:ascii="Courier New" w:hAnsi="Courier New" w:cs="Courier New"/>
+        </w:rPr>
+        <w:t>screen space ambient occlusion (SSAO)</w:t>
+      </w:r>
+      <w:r>
+        <w:rPr>
+          <w:rFonts w:ascii="Courier New" w:hAnsi="Courier New" w:cs="Courier New"/>
+          <w:lang w:val="bg-BG"/>
+        </w:rPr>
+        <w:t xml:space="preserve">, динамично засенчване с използване на карти за засенчване, структурно превеждане и ефекти за после обработка на цял екран. </w:t>
+      </w:r>
+      <w:r>
+        <w:rPr>
+          <w:rFonts w:ascii="Courier New" w:hAnsi="Courier New" w:cs="Courier New"/>
+          <w:lang w:val="bg-BG"/>
+        </w:rPr>
+        <w:t>Разнообразието от графични платформи на Юнити може да осигури шейдър с множество варианти и описани спецификации за отмяна, позволявайки на Юнити да открие най-добрият вариант за настоящия видео хардуер</w:t>
+      </w:r>
+      <w:r>
+        <w:rPr>
+          <w:rFonts w:ascii="Courier New" w:hAnsi="Courier New" w:cs="Courier New"/>
+        </w:rPr>
+        <w:t xml:space="preserve">; </w:t>
+      </w:r>
+      <w:r>
+        <w:rPr>
+          <w:rFonts w:ascii="Courier New" w:hAnsi="Courier New" w:cs="Courier New"/>
+          <w:lang w:val="bg-BG"/>
+        </w:rPr>
+        <w:t>и ако никой не е съвместим</w:t>
+      </w:r>
+      <w:r>
+        <w:rPr>
+          <w:rFonts w:ascii="Courier New" w:hAnsi="Courier New" w:cs="Courier New"/>
+          <w:lang w:val="bg-BG"/>
+        </w:rPr>
+        <w:t xml:space="preserve">, да се върне на алтернативен шейдър, който може да пожертва някои характеристики за по-добра производителност. </w:t>
+      </w:r>
+    </w:p>
+    <w:p>
+      <w:pPr>
+        <w:pStyle w:val="PlainText"/>
+        <w:rPr>
+          <w:rFonts w:ascii="Courier New" w:hAnsi="Courier New" w:cs="Courier New"/>
+          <w:lang w:val="bg-BG"/>
+        </w:rPr>
+      </w:pPr>
+    </w:p>
+    <w:p>
+      <w:pPr>
+        <w:pStyle w:val="PlainText"/>
+        <w:rPr>
+          <w:rFonts w:ascii="Courier New" w:hAnsi="Courier New" w:cs="Courier New"/>
+        </w:rPr>
+      </w:pPr>
+      <w:r>
+        <w:rPr>
+          <w:rFonts w:ascii="Courier New" w:hAnsi="Courier New" w:cs="Courier New"/>
+          <w:lang w:val="bg-BG"/>
+        </w:rPr>
+        <w:t xml:space="preserve">Гейм енджинът е разработен на Моно, отвореното изпълнение на </w:t>
+      </w:r>
+      <w:r>
+        <w:rPr>
+          <w:rFonts w:ascii="Courier New" w:hAnsi="Courier New" w:cs="Courier New"/>
+        </w:rPr>
+        <w:t xml:space="preserve">.NET Framework. </w:t>
+      </w:r>
+      <w:r>
+        <w:rPr>
+          <w:rFonts w:ascii="Courier New" w:hAnsi="Courier New" w:cs="Courier New"/>
+          <w:lang w:val="bg-BG"/>
+        </w:rPr>
+        <w:t xml:space="preserve">Програмистите могат да използват </w:t>
+      </w:r>
+      <w:proofErr w:type="spellStart"/>
+      <w:r>
+        <w:rPr>
+          <w:rFonts w:ascii="Courier New" w:hAnsi="Courier New" w:cs="Courier New"/>
+        </w:rPr>
+        <w:t>UnityScript</w:t>
+      </w:r>
+      <w:proofErr w:type="spellEnd"/>
+      <w:r>
+        <w:rPr>
+          <w:rFonts w:ascii="Courier New" w:hAnsi="Courier New" w:cs="Courier New"/>
+          <w:lang w:val="bg-BG"/>
+        </w:rPr>
+        <w:t xml:space="preserve"> </w:t>
+      </w:r>
+      <w:r>
+        <w:rPr>
+          <w:rFonts w:ascii="Courier New" w:hAnsi="Courier New" w:cs="Courier New"/>
+        </w:rPr>
+        <w:t>(</w:t>
+      </w:r>
+      <w:r>
+        <w:rPr>
+          <w:rFonts w:ascii="Courier New" w:hAnsi="Courier New" w:cs="Courier New"/>
+          <w:lang w:val="bg-BG"/>
+        </w:rPr>
+        <w:t xml:space="preserve">собствен език с </w:t>
+      </w:r>
+      <w:proofErr w:type="spellStart"/>
+      <w:r>
+        <w:rPr>
+          <w:rFonts w:ascii="Courier New" w:hAnsi="Courier New" w:cs="Courier New"/>
+        </w:rPr>
+        <w:t>ECMAScript</w:t>
+      </w:r>
+      <w:proofErr w:type="spellEnd"/>
+      <w:r>
+        <w:rPr>
+          <w:rFonts w:ascii="Courier New" w:hAnsi="Courier New" w:cs="Courier New"/>
+          <w:lang w:val="bg-BG"/>
+        </w:rPr>
+        <w:t xml:space="preserve"> – вдъхновен синтаксис, който софтуерът възприема като </w:t>
+      </w:r>
+      <w:r>
+        <w:rPr>
+          <w:rFonts w:ascii="Courier New" w:hAnsi="Courier New" w:cs="Courier New"/>
+        </w:rPr>
+        <w:t xml:space="preserve">JavaScript), C# </w:t>
+      </w:r>
+      <w:r>
+        <w:rPr>
+          <w:rFonts w:ascii="Courier New" w:hAnsi="Courier New" w:cs="Courier New"/>
+          <w:lang w:val="bg-BG"/>
+        </w:rPr>
+        <w:t xml:space="preserve">или </w:t>
+      </w:r>
+      <w:r>
+        <w:rPr>
+          <w:rFonts w:ascii="Courier New" w:hAnsi="Courier New" w:cs="Courier New"/>
+        </w:rPr>
+        <w:t>Boo (</w:t>
+      </w:r>
+      <w:r>
+        <w:rPr>
+          <w:rFonts w:ascii="Courier New" w:hAnsi="Courier New" w:cs="Courier New"/>
+          <w:lang w:val="bg-BG"/>
+        </w:rPr>
+        <w:t xml:space="preserve">който е със синтаксис вдъхновен от </w:t>
+      </w:r>
+      <w:r>
+        <w:rPr>
+          <w:rFonts w:ascii="Courier New" w:hAnsi="Courier New" w:cs="Courier New"/>
+        </w:rPr>
+        <w:t>Python).</w:t>
+      </w:r>
+    </w:p>
+    <w:p>
+      <w:pPr>
+        <w:pStyle w:val="PlainText"/>
+        <w:rPr>
+          <w:rFonts w:ascii="Courier New" w:hAnsi="Courier New" w:cs="Courier New"/>
+        </w:rPr>
+      </w:pPr>
+    </w:p>
+    <w:p>
+      <w:pPr>
+        <w:pStyle w:val="PlainText"/>
+        <w:rPr>
+          <w:rFonts w:ascii="Courier New" w:hAnsi="Courier New" w:cs="Courier New"/>
+        </w:rPr>
+      </w:pPr>
+      <w:r>
+        <w:rPr>
+          <w:rFonts w:ascii="Courier New" w:hAnsi="Courier New" w:cs="Courier New"/>
+          <w:lang w:val="bg-BG"/>
+        </w:rPr>
+        <w:t xml:space="preserve">Юнити се отличава с възможността да разработва игри за различни платформи. В един и същ проект, разработчиците имат контрол върху доставката до мобилни платформи, уеб браузъри, компютри и конзоли. </w:t>
+      </w:r>
+      <w:r>
+        <w:rPr>
+          <w:rFonts w:ascii="Courier New" w:hAnsi="Courier New" w:cs="Courier New"/>
+          <w:lang w:val="bg-BG"/>
+        </w:rPr>
+        <w:t xml:space="preserve">Платформите които поддържа включват </w:t>
+      </w:r>
+      <w:r>
+        <w:rPr>
+          <w:rFonts w:ascii="Courier New" w:hAnsi="Courier New" w:cs="Courier New"/>
+        </w:rPr>
+        <w:t>BlackBerry</w:t>
+      </w:r>
+      <w:r>
+        <w:rPr>
+          <w:rFonts w:ascii="Courier New" w:hAnsi="Courier New" w:cs="Courier New"/>
+          <w:lang w:val="bg-BG"/>
+        </w:rPr>
+        <w:t xml:space="preserve"> 10,</w:t>
+      </w:r>
+      <w:r>
+        <w:rPr>
+          <w:rFonts w:ascii="Courier New" w:hAnsi="Courier New" w:cs="Courier New"/>
+        </w:rPr>
+        <w:t xml:space="preserve"> Windows Phone 8, OS X, Android, </w:t>
+      </w:r>
+      <w:proofErr w:type="spellStart"/>
+      <w:r>
+        <w:rPr>
+          <w:rFonts w:ascii="Courier New" w:hAnsi="Courier New" w:cs="Courier New"/>
+        </w:rPr>
+        <w:t>iOS</w:t>
+      </w:r>
+      <w:proofErr w:type="spellEnd"/>
+      <w:r>
+        <w:rPr>
+          <w:rFonts w:ascii="Courier New" w:hAnsi="Courier New" w:cs="Courier New"/>
+        </w:rPr>
+        <w:t>, Unity Web Player (</w:t>
+      </w:r>
+      <w:r>
+        <w:rPr>
+          <w:rFonts w:ascii="Courier New" w:hAnsi="Courier New" w:cs="Courier New"/>
+          <w:lang w:val="bg-BG"/>
+        </w:rPr>
+        <w:t>включително Фейсбук</w:t>
+      </w:r>
+      <w:r>
+        <w:rPr>
+          <w:rFonts w:ascii="Courier New" w:hAnsi="Courier New" w:cs="Courier New"/>
+        </w:rPr>
+        <w:t xml:space="preserve">), PlayStation 3, PlayStation 4, PlayStation Vita, Xbox 360, Xbox One, </w:t>
+      </w:r>
+      <w:proofErr w:type="spellStart"/>
+      <w:r>
+        <w:rPr>
+          <w:rFonts w:ascii="Courier New" w:hAnsi="Courier New" w:cs="Courier New"/>
+        </w:rPr>
+        <w:t>Wii</w:t>
+      </w:r>
+      <w:proofErr w:type="spellEnd"/>
+      <w:r>
+        <w:rPr>
+          <w:rFonts w:ascii="Courier New" w:hAnsi="Courier New" w:cs="Courier New"/>
+        </w:rPr>
+        <w:t xml:space="preserve"> U, Nintendo 3DS line </w:t>
+      </w:r>
+      <w:r>
+        <w:rPr>
+          <w:rFonts w:ascii="Courier New" w:hAnsi="Courier New" w:cs="Courier New"/>
+          <w:lang w:val="bg-BG"/>
+        </w:rPr>
+        <w:t xml:space="preserve">и </w:t>
+      </w:r>
+      <w:proofErr w:type="spellStart"/>
+      <w:r>
+        <w:rPr>
+          <w:rFonts w:ascii="Courier New" w:hAnsi="Courier New" w:cs="Courier New"/>
+        </w:rPr>
+        <w:t>Wii</w:t>
+      </w:r>
+      <w:proofErr w:type="spellEnd"/>
+      <w:r>
+        <w:rPr>
+          <w:rFonts w:ascii="Courier New" w:hAnsi="Courier New" w:cs="Courier New"/>
+        </w:rPr>
+        <w:t xml:space="preserve">. </w:t>
+      </w:r>
+      <w:r>
+        <w:rPr>
+          <w:rFonts w:ascii="Courier New" w:hAnsi="Courier New" w:cs="Courier New"/>
+          <w:lang w:val="bg-BG"/>
+        </w:rPr>
+        <w:t xml:space="preserve">Включва сървър с подобрения и физичен енджин на </w:t>
+      </w:r>
+      <w:proofErr w:type="spellStart"/>
+      <w:r>
+        <w:rPr>
+          <w:rFonts w:ascii="Courier New" w:hAnsi="Courier New" w:cs="Courier New"/>
+        </w:rPr>
+        <w:t>Nvidia</w:t>
+      </w:r>
+      <w:proofErr w:type="spellEnd"/>
+      <w:r>
+        <w:rPr>
+          <w:rFonts w:ascii="Courier New" w:hAnsi="Courier New" w:cs="Courier New"/>
+        </w:rPr>
+        <w:t xml:space="preserve"> PhysX.</w:t>
+      </w:r>
+      <w:r>
+        <w:rPr>
+          <w:rFonts w:ascii="Courier New" w:hAnsi="Courier New" w:cs="Courier New"/>
+          <w:lang w:val="bg-BG"/>
         </w:rPr>
         <w:t xml:space="preserve"> </w:t>
       </w:r>
@@ -262,6 +826,23 @@
       <w:sz w:val="21"/>
       <w:szCs w:val="21"/>
     </w:rPr>
+  </w:style>
+  <w:style w:type="character" w:styleId="Hyperlink">
+    <w:name w:val="Hyperlink"/>
+    <w:basedOn w:val="DefaultParagraphFont"/>
+    <w:uiPriority w:val="99"/>
+    <w:semiHidden/>
+    <w:unhideWhenUsed/>
+    <w:rsid w:val="00092E47"/>
+    <w:rPr>
+      <w:color w:val="0000FF"/>
+      <w:u w:val="single"/>
+    </w:rPr>
+  </w:style>
+  <w:style w:type="character" w:customStyle="1" w:styleId="apple-converted-space">
+    <w:name w:val="apple-converted-space"/>
+    <w:basedOn w:val="DefaultParagraphFont"/>
+    <w:rsid w:val="00092E47"/>
   </w:style>
 </w:styles>
 </file>

</xml_diff>

<commit_message>
third commit - finished raw version of the first two paragraphs
</commit_message>
<xml_diff>
--- a/Юнити-(гейм-енджин).docx
+++ b/Юнити-(гейм-енджин).docx
@@ -590,14 +590,107 @@
         <w:rPr>
           <w:rFonts w:ascii="Courier New" w:hAnsi="Courier New" w:cs="Courier New"/>
         </w:rPr>
-        <w:t xml:space="preserve"> PhysX.</w:t>
-      </w:r>
-      <w:r>
-        <w:rPr>
-          <w:rFonts w:ascii="Courier New" w:hAnsi="Courier New" w:cs="Courier New"/>
-          <w:lang w:val="bg-BG"/>
-        </w:rPr>
         <w:t xml:space="preserve"> </w:t>
+      </w:r>
+      <w:proofErr w:type="spellStart"/>
+      <w:r>
+        <w:rPr>
+          <w:rFonts w:ascii="Courier New" w:hAnsi="Courier New" w:cs="Courier New"/>
+        </w:rPr>
+        <w:t>PhysX</w:t>
+      </w:r>
+      <w:proofErr w:type="spellEnd"/>
+      <w:r>
+        <w:rPr>
+          <w:rFonts w:ascii="Courier New" w:hAnsi="Courier New" w:cs="Courier New"/>
+        </w:rPr>
+        <w:t>.</w:t>
+      </w:r>
+      <w:r>
+        <w:rPr>
+          <w:rFonts w:ascii="Courier New" w:hAnsi="Courier New" w:cs="Courier New"/>
+        </w:rPr>
+        <w:t xml:space="preserve"> </w:t>
+      </w:r>
+      <w:r>
+        <w:rPr>
+          <w:rFonts w:ascii="Courier New" w:hAnsi="Courier New" w:cs="Courier New"/>
+          <w:lang w:val="bg-BG"/>
+        </w:rPr>
+        <w:t xml:space="preserve">Юнити уеб плейър е браузър плъгин, който се поддържа само от Уиндоус и </w:t>
+      </w:r>
+    </w:p>
+    <w:p>
+      <w:pPr>
+        <w:pStyle w:val="PlainText"/>
+        <w:rPr>
+          <w:rFonts w:ascii="Courier New" w:hAnsi="Courier New" w:cs="Courier New"/>
+          <w:lang w:val="bg-BG"/>
+        </w:rPr>
+      </w:pPr>
+      <w:proofErr w:type="gramStart"/>
+      <w:r>
+        <w:rPr>
+          <w:rFonts w:ascii="Courier New" w:hAnsi="Courier New" w:cs="Courier New"/>
+        </w:rPr>
+        <w:t>OS X</w:t>
+      </w:r>
+      <w:r>
+        <w:rPr>
+          <w:rFonts w:ascii="Courier New" w:hAnsi="Courier New" w:cs="Courier New"/>
+          <w:lang w:val="bg-BG"/>
+        </w:rPr>
+        <w:t xml:space="preserve">. Юнити е основният инструмент за софтуерна обработка на конзолата на Нинтендо </w:t>
+      </w:r>
+      <w:proofErr w:type="spellStart"/>
+      <w:r>
+        <w:rPr>
+          <w:rFonts w:ascii="Courier New" w:hAnsi="Courier New" w:cs="Courier New"/>
+        </w:rPr>
+        <w:t>Wii</w:t>
+      </w:r>
+      <w:proofErr w:type="spellEnd"/>
+      <w:r>
+        <w:rPr>
+          <w:rFonts w:ascii="Courier New" w:hAnsi="Courier New" w:cs="Courier New"/>
+        </w:rPr>
+        <w:t xml:space="preserve"> U</w:t>
+      </w:r>
+      <w:r>
+        <w:rPr>
+          <w:rFonts w:ascii="Courier New" w:hAnsi="Courier New" w:cs="Courier New"/>
+          <w:lang w:val="bg-BG"/>
+        </w:rPr>
+        <w:t xml:space="preserve"> и има включено безплатно копие към всеки </w:t>
+      </w:r>
+      <w:proofErr w:type="spellStart"/>
+      <w:r>
+        <w:rPr>
+          <w:rFonts w:ascii="Courier New" w:hAnsi="Courier New" w:cs="Courier New"/>
+        </w:rPr>
+        <w:t>Wii</w:t>
+      </w:r>
+      <w:proofErr w:type="spellEnd"/>
+      <w:r>
+        <w:rPr>
+          <w:rFonts w:ascii="Courier New" w:hAnsi="Courier New" w:cs="Courier New"/>
+        </w:rPr>
+        <w:t xml:space="preserve"> U </w:t>
+      </w:r>
+      <w:r>
+        <w:rPr>
+          <w:rFonts w:ascii="Courier New" w:hAnsi="Courier New" w:cs="Courier New"/>
+          <w:lang w:val="bg-BG"/>
+        </w:rPr>
+        <w:t>лиценз за програмиране.</w:t>
+      </w:r>
+      <w:proofErr w:type="gramEnd"/>
+      <w:r>
+        <w:rPr>
+          <w:rFonts w:ascii="Courier New" w:hAnsi="Courier New" w:cs="Courier New"/>
+          <w:lang w:val="bg-BG"/>
+        </w:rPr>
+        <w:t xml:space="preserve"> Юнити Технолоджис нарича това добавяне на страничен софтуер „първо в индустрията”. </w:t>
       </w:r>
     </w:p>
     <w:sectPr>

</xml_diff>

<commit_message>
Add Unity 2.0 through 5.0 versions
</commit_message>
<xml_diff>
--- a/Юнити-(гейм-енджин).docx
+++ b/Юнити-(гейм-енджин).docx
@@ -625,7 +625,6 @@
         <w:pStyle w:val="PlainText"/>
         <w:rPr>
           <w:rFonts w:ascii="Courier New" w:hAnsi="Courier New" w:cs="Courier New"/>
-          <w:lang w:val="bg-BG"/>
         </w:rPr>
       </w:pPr>
       <w:proofErr w:type="gramStart"/>
@@ -692,6 +691,889 @@
         </w:rPr>
         <w:t xml:space="preserve"> Юнити Технолоджис нарича това добавяне на страничен софтуер „първо в индустрията”. </w:t>
       </w:r>
+    </w:p>
+    <w:p>
+      <w:pPr>
+        <w:pStyle w:val="PlainText"/>
+        <w:rPr>
+          <w:rFonts w:ascii="Courier New" w:hAnsi="Courier New" w:cs="Courier New"/>
+        </w:rPr>
+      </w:pPr>
+    </w:p>
+    <w:p>
+      <w:pPr>
+        <w:rPr>
+          <w:u w:val="single"/>
+          <w:lang w:val="bg-BG"/>
+        </w:rPr>
+      </w:pPr>
+      <w:r>
+        <w:rPr>
+          <w:u w:val="single"/>
+          <w:lang w:val="bg-BG"/>
+        </w:rPr>
+        <w:t>Юнити 2</w:t>
+      </w:r>
+    </w:p>
+    <w:p>
+      <w:pPr>
+        <w:rPr>
+          <w:lang w:val="bg-BG"/>
+        </w:rPr>
+      </w:pPr>
+      <w:r>
+        <w:rPr>
+          <w:lang w:val="bg-BG"/>
+        </w:rPr>
+        <w:lastRenderedPageBreak/>
+        <w:t xml:space="preserve">Юнити 2.0 е пуснато в продажба на 11 Октомври 2007г.  по време на първата годишна Юнити конференция </w:t>
+      </w:r>
+      <w:r>
+        <w:t xml:space="preserve">(Unite conference). </w:t>
+      </w:r>
+      <w:r>
+        <w:rPr>
+          <w:lang w:val="bg-BG"/>
+        </w:rPr>
+        <w:t xml:space="preserve">Ключови добавки към съществуващата версия включват картографиращ енджин, мрежова система </w:t>
+      </w:r>
+      <w:r>
+        <w:t>(</w:t>
+      </w:r>
+      <w:r>
+        <w:rPr>
+          <w:lang w:val="bg-BG"/>
+        </w:rPr>
+        <w:t xml:space="preserve">базирана на </w:t>
+      </w:r>
+      <w:proofErr w:type="spellStart"/>
+      <w:r>
+        <w:t>RakNet</w:t>
+      </w:r>
+      <w:proofErr w:type="spellEnd"/>
+      <w:r>
+        <w:t xml:space="preserve">), </w:t>
+      </w:r>
+      <w:r>
+        <w:rPr>
+          <w:lang w:val="bg-BG"/>
+        </w:rPr>
+        <w:t>динамично добавяне на сенки в реално време, и система за изграждане на игрален юзър интерфейс. В тази версия също е представен Юнити Асет Сървър, добавка която позволява на екипи от програмисти да споделят по лесно придобивките на проекта.</w:t>
+      </w:r>
+    </w:p>
+    <w:p>
+      <w:pPr>
+        <w:rPr>
+          <w:lang w:val="bg-BG"/>
+        </w:rPr>
+      </w:pPr>
+      <w:r>
+        <w:rPr>
+          <w:lang w:val="bg-BG"/>
+        </w:rPr>
+        <w:t>На 4 Октомври 2008г. е обявена добавката за публикуване за Айфон. Това позволило на програмистите да напишат игри на Мак и да ги публикуват за Айфон.</w:t>
+      </w:r>
+    </w:p>
+    <w:p>
+      <w:pPr>
+        <w:rPr>
+          <w:lang w:val="bg-BG"/>
+        </w:rPr>
+      </w:pPr>
+      <w:r>
+        <w:rPr>
+          <w:lang w:val="bg-BG"/>
+        </w:rPr>
+        <w:t xml:space="preserve">В Юнити 2.5, пуснато на 19 Март 2009г.  е добавен съпорт за писане на игри на Уиндоус. </w:t>
+      </w:r>
+    </w:p>
+    <w:p>
+      <w:pPr>
+        <w:rPr>
+          <w:lang w:val="bg-BG"/>
+        </w:rPr>
+      </w:pPr>
+      <w:r>
+        <w:rPr>
+          <w:lang w:val="bg-BG"/>
+        </w:rPr>
+        <w:t xml:space="preserve">През Октомври 2009г. на Юнити конференцията е потвърдено, че Юнити Технолоджис няма да искат вече пари за „инди” версията на Юнити, а вместо това ще я пуснат за свободно ползване. </w:t>
+      </w:r>
+    </w:p>
+    <w:p>
+      <w:pPr>
+        <w:rPr>
+          <w:u w:val="single"/>
+          <w:lang w:val="bg-BG"/>
+        </w:rPr>
+      </w:pPr>
+      <w:r>
+        <w:rPr>
+          <w:u w:val="single"/>
+          <w:lang w:val="bg-BG"/>
+        </w:rPr>
+        <w:t>Юнити 3</w:t>
+      </w:r>
+    </w:p>
+    <w:p>
+      <w:pPr>
+        <w:rPr>
+          <w:lang w:val="bg-BG"/>
+        </w:rPr>
+      </w:pPr>
+      <w:r>
+        <w:rPr>
+          <w:lang w:val="bg-BG"/>
+        </w:rPr>
+        <w:t xml:space="preserve">Юнити 3.0 е пуснато на 4 Октомври 2010г. Новостите включват съпорт за светлинно картографиране с използване на </w:t>
+      </w:r>
+      <w:r>
+        <w:t>Beast</w:t>
+      </w:r>
+      <w:r>
+        <w:rPr>
+          <w:lang w:val="bg-BG"/>
+        </w:rPr>
+        <w:t xml:space="preserve"> технологията на </w:t>
+      </w:r>
+      <w:r>
+        <w:t>Illuminate Labs</w:t>
+      </w:r>
+      <w:r>
+        <w:rPr>
+          <w:lang w:val="bg-BG"/>
+        </w:rPr>
+        <w:t xml:space="preserve">, премахване на скрити повърхности предоставено от </w:t>
+      </w:r>
+      <w:r>
+        <w:t>Umbra</w:t>
+      </w:r>
+      <w:r>
+        <w:rPr>
+          <w:lang w:val="bg-BG"/>
+        </w:rPr>
+        <w:t xml:space="preserve">, обработка на звукови процеси в реално време и поддръжка на </w:t>
+      </w:r>
+      <w:r>
+        <w:t>C# 3.5.</w:t>
+      </w:r>
+      <w:r>
+        <w:rPr>
+          <w:lang w:val="bg-BG"/>
+        </w:rPr>
+        <w:t xml:space="preserve"> Тази версия включва и поддръжка на „визуализация на качеството” за публикуване на игри за Андроид, продавана като отделна добавка. Поддръжката на Андроид официално е обявена на 1 Март 2011г. </w:t>
+      </w:r>
+    </w:p>
+    <w:p>
+      <w:pPr>
+        <w:rPr>
+          <w:lang w:val="bg-BG"/>
+        </w:rPr>
+      </w:pPr>
+      <w:r>
+        <w:rPr>
+          <w:lang w:val="bg-BG"/>
+        </w:rPr>
+        <w:t xml:space="preserve">На 10 Ноември 2010г.  е лансиран Юнити Магазин за придобивки, където Юнити потребителите могат онлайн да продават придобивки за своите проекти – произведения на изкуството, кодови системи, аудио и др. – един на друг. </w:t>
+      </w:r>
+    </w:p>
+    <w:p>
+      <w:pPr>
+        <w:rPr>
+          <w:lang w:val="bg-BG"/>
+        </w:rPr>
+      </w:pPr>
+      <w:r>
+        <w:rPr>
+          <w:lang w:val="bg-BG"/>
+        </w:rPr>
+        <w:t xml:space="preserve">Юнити 3.4 предостави вградена поддръжка за системата за процесуално структуриране </w:t>
+      </w:r>
+      <w:r>
+        <w:t>“Substance”</w:t>
+      </w:r>
+      <w:r>
+        <w:rPr>
+          <w:lang w:val="bg-BG"/>
+        </w:rPr>
+        <w:t xml:space="preserve"> на </w:t>
+      </w:r>
+      <w:proofErr w:type="spellStart"/>
+      <w:r>
+        <w:t>Allegorithmic</w:t>
+      </w:r>
+      <w:proofErr w:type="spellEnd"/>
+      <w:r>
+        <w:rPr>
+          <w:lang w:val="bg-BG"/>
+        </w:rPr>
+        <w:t xml:space="preserve">. </w:t>
+      </w:r>
+    </w:p>
+    <w:p>
+      <w:pPr>
+        <w:rPr>
+          <w:lang w:val="bg-BG"/>
+        </w:rPr>
+      </w:pPr>
+      <w:r>
+        <w:rPr>
+          <w:lang w:val="bg-BG"/>
+        </w:rPr>
+        <w:t>Юнити 3.5 е реализирано на 14 Февруари 2014 и се отличава с предоставянето на няколко ключови особености доста късно в цикъла на живот на версията. Нова система за частици наречена „Шурикен”,  вградена структура за рутиране и навигиране, детайлно ниво на управление на 3</w:t>
+      </w:r>
+      <w:r>
+        <w:t>D</w:t>
+      </w:r>
+      <w:r>
+        <w:rPr>
+          <w:lang w:val="bg-BG"/>
+        </w:rPr>
+        <w:t xml:space="preserve"> модели, </w:t>
+      </w:r>
+      <w:r>
+        <w:t xml:space="preserve">HDR </w:t>
+      </w:r>
+      <w:r>
+        <w:rPr>
+          <w:lang w:val="bg-BG"/>
+        </w:rPr>
+        <w:t xml:space="preserve">изпълнение, нови свойства за глобално осветяване, и пренаписване на премахването на скрити повърхности. В тази версия е и представянето на предварителната поддръжка за </w:t>
+      </w:r>
+      <w:r>
+        <w:t xml:space="preserve">Adobe Flash </w:t>
+      </w:r>
+      <w:r>
+        <w:rPr>
+          <w:lang w:val="bg-BG"/>
+        </w:rPr>
+        <w:t xml:space="preserve">и </w:t>
+      </w:r>
+      <w:r>
+        <w:t xml:space="preserve">Google Native Client </w:t>
+      </w:r>
+      <w:r>
+        <w:rPr>
+          <w:lang w:val="bg-BG"/>
+        </w:rPr>
+        <w:t xml:space="preserve">като платформи за публикуване. </w:t>
+      </w:r>
+    </w:p>
+    <w:p>
+      <w:pPr>
+        <w:rPr>
+          <w:lang w:val="bg-BG"/>
+        </w:rPr>
+      </w:pPr>
+    </w:p>
+    <w:p>
+      <w:pPr>
+        <w:rPr>
+          <w:lang w:val="bg-BG"/>
+        </w:rPr>
+      </w:pPr>
+    </w:p>
+    <w:p>
+      <w:pPr>
+        <w:rPr>
+          <w:lang w:val="bg-BG"/>
+        </w:rPr>
+      </w:pPr>
+    </w:p>
+    <w:p>
+      <w:pPr>
+        <w:rPr>
+          <w:u w:val="single"/>
+          <w:lang w:val="bg-BG"/>
+        </w:rPr>
+      </w:pPr>
+      <w:r>
+        <w:rPr>
+          <w:u w:val="single"/>
+          <w:lang w:val="bg-BG"/>
+        </w:rPr>
+        <w:t xml:space="preserve">Юнити 4 </w:t>
+      </w:r>
+    </w:p>
+    <w:p>
+      <w:pPr>
+        <w:rPr>
+          <w:lang w:val="bg-BG"/>
+        </w:rPr>
+      </w:pPr>
+      <w:r>
+        <w:rPr>
+          <w:lang w:val="bg-BG"/>
+        </w:rPr>
+        <w:lastRenderedPageBreak/>
+        <w:t xml:space="preserve">Юнити 4.0 е официално представено на 13 Ноември 2012г.  Главните нови свойства включват нова система за анимиране </w:t>
+      </w:r>
+      <w:r>
+        <w:t>“</w:t>
+      </w:r>
+      <w:proofErr w:type="spellStart"/>
+      <w:r>
+        <w:t>Mecanim</w:t>
+      </w:r>
+      <w:proofErr w:type="spellEnd"/>
+      <w:r>
+        <w:t xml:space="preserve">”, </w:t>
+      </w:r>
+      <w:r>
+        <w:rPr>
+          <w:lang w:val="bg-BG"/>
+        </w:rPr>
+        <w:t xml:space="preserve">поддръжка на </w:t>
+      </w:r>
+      <w:r>
+        <w:t>DirectX 11</w:t>
+      </w:r>
+      <w:r>
+        <w:rPr>
+          <w:lang w:val="bg-BG"/>
+        </w:rPr>
+        <w:t xml:space="preserve">,  и затъмняване в реално време за мобилни платформи. </w:t>
+      </w:r>
+    </w:p>
+    <w:p>
+      <w:pPr>
+        <w:rPr>
+          <w:lang w:val="bg-BG"/>
+        </w:rPr>
+      </w:pPr>
+      <w:r>
+        <w:rPr>
+          <w:lang w:val="bg-BG"/>
+        </w:rPr>
+        <w:t>С тази версия компанията обявява смяна на посоката към цикъл на обновление с по-малко нови черти, но за по-кратно време. При това положение следващите версии на 4.Х предоставиха новите особености както следва:</w:t>
+      </w:r>
+    </w:p>
+    <w:p>
+      <w:pPr>
+        <w:rPr>
+          <w:lang w:val="bg-BG"/>
+        </w:rPr>
+      </w:pPr>
+      <w:r>
+        <w:rPr>
+          <w:lang w:val="bg-BG"/>
+        </w:rPr>
+        <w:t xml:space="preserve">• Юнити 4.1 представено на 13 Март 2013г. : Профилиране на паметта, поддръжка на </w:t>
+      </w:r>
+      <w:proofErr w:type="spellStart"/>
+      <w:r>
+        <w:t>AirPlay</w:t>
+      </w:r>
+      <w:proofErr w:type="spellEnd"/>
+      <w:r>
+        <w:t xml:space="preserve"> </w:t>
+      </w:r>
+      <w:r>
+        <w:rPr>
+          <w:lang w:val="bg-BG"/>
+        </w:rPr>
+        <w:t xml:space="preserve">за </w:t>
+      </w:r>
+      <w:proofErr w:type="spellStart"/>
+      <w:r>
+        <w:t>iOS</w:t>
+      </w:r>
+      <w:proofErr w:type="spellEnd"/>
+      <w:r>
+        <w:t xml:space="preserve">, </w:t>
+      </w:r>
+      <w:r>
+        <w:rPr>
+          <w:lang w:val="bg-BG"/>
+        </w:rPr>
+        <w:t xml:space="preserve">и няколко по-малки ъпдейта за </w:t>
+      </w:r>
+      <w:proofErr w:type="spellStart"/>
+      <w:r>
+        <w:t>Mecanim</w:t>
+      </w:r>
+      <w:proofErr w:type="spellEnd"/>
+      <w:r>
+        <w:rPr>
+          <w:lang w:val="bg-BG"/>
+        </w:rPr>
+        <w:t xml:space="preserve"> и редакция на шейдъри.</w:t>
+      </w:r>
+    </w:p>
+    <w:p>
+      <w:pPr>
+        <w:rPr>
+          <w:lang w:val="bg-BG"/>
+        </w:rPr>
+      </w:pPr>
+      <w:r>
+        <w:rPr>
+          <w:lang w:val="bg-BG"/>
+        </w:rPr>
+        <w:t xml:space="preserve">• Юнити 4.2 представено на 22 Юли 2013г. : Поддръжка на </w:t>
+      </w:r>
+      <w:r>
+        <w:t xml:space="preserve">Windows Phone 8, Windows Store </w:t>
+      </w:r>
+      <w:r>
+        <w:rPr>
+          <w:lang w:val="bg-BG"/>
+        </w:rPr>
+        <w:t xml:space="preserve">и </w:t>
+      </w:r>
+      <w:r>
+        <w:t xml:space="preserve">BlackBerry </w:t>
+      </w:r>
+      <w:r>
+        <w:rPr>
+          <w:lang w:val="bg-BG"/>
+        </w:rPr>
+        <w:t>като платформи за публикуване</w:t>
+      </w:r>
+      <w:r>
+        <w:t xml:space="preserve">; </w:t>
+      </w:r>
+      <w:r>
+        <w:rPr>
+          <w:lang w:val="bg-BG"/>
+        </w:rPr>
+        <w:t xml:space="preserve">поддръжка на </w:t>
+      </w:r>
+      <w:r>
+        <w:t xml:space="preserve">OpenGL ES 3.0 </w:t>
+      </w:r>
+      <w:r>
+        <w:rPr>
+          <w:lang w:val="bg-BG"/>
+        </w:rPr>
+        <w:t>за мобилни платформи</w:t>
+      </w:r>
+      <w:r>
+        <w:t xml:space="preserve">; </w:t>
+      </w:r>
+      <w:r>
+        <w:rPr>
+          <w:lang w:val="bg-BG"/>
+        </w:rPr>
+        <w:t xml:space="preserve">вграден съпорт за система за контрол на версиите за </w:t>
+      </w:r>
+      <w:r>
+        <w:t xml:space="preserve">Perforce; </w:t>
+      </w:r>
+      <w:r>
+        <w:rPr>
+          <w:lang w:val="bg-BG"/>
+        </w:rPr>
+        <w:t xml:space="preserve">и възможността да се прекрати процеса на изграждане, когато вече е започнал. </w:t>
+      </w:r>
+      <w:proofErr w:type="gramStart"/>
+      <w:r>
+        <w:t>(</w:t>
+      </w:r>
+      <w:r>
+        <w:rPr>
+          <w:lang w:val="bg-BG"/>
+        </w:rPr>
+        <w:t xml:space="preserve">Последното получи аплодисменти при обявяването си на </w:t>
+      </w:r>
+      <w:r>
+        <w:t>Unite Nordic</w:t>
+      </w:r>
+      <w:r>
+        <w:rPr>
+          <w:lang w:val="bg-BG"/>
+        </w:rPr>
+        <w:t xml:space="preserve"> през 2013г.</w:t>
+      </w:r>
+      <w:r>
+        <w:t>)</w:t>
+      </w:r>
+      <w:proofErr w:type="gramEnd"/>
+    </w:p>
+    <w:p>
+      <w:pPr>
+        <w:rPr>
+          <w:lang w:val="bg-BG"/>
+        </w:rPr>
+      </w:pPr>
+      <w:r>
+        <w:rPr>
+          <w:lang w:val="bg-BG"/>
+        </w:rPr>
+        <w:t>• Юнити 4.3 представено 12 Ноември 2013г. : нова 2</w:t>
+      </w:r>
+      <w:r>
+        <w:t>D</w:t>
+      </w:r>
+      <w:r>
+        <w:rPr>
+          <w:lang w:val="bg-BG"/>
+        </w:rPr>
+        <w:t xml:space="preserve"> структура, включваща поддръжка на 2</w:t>
+      </w:r>
+      <w:r>
+        <w:t>D</w:t>
+      </w:r>
+      <w:r>
+        <w:rPr>
+          <w:lang w:val="bg-BG"/>
+        </w:rPr>
+        <w:t xml:space="preserve"> представяне и нов 2</w:t>
+      </w:r>
+      <w:r>
+        <w:t>D</w:t>
+      </w:r>
+      <w:r>
+        <w:rPr>
+          <w:lang w:val="bg-BG"/>
+        </w:rPr>
+        <w:t xml:space="preserve"> физичен енджин </w:t>
+      </w:r>
+      <w:r>
+        <w:t>(</w:t>
+      </w:r>
+      <w:r>
+        <w:rPr>
+          <w:lang w:val="bg-BG"/>
+        </w:rPr>
+        <w:t xml:space="preserve">предоставен от </w:t>
+      </w:r>
+      <w:r>
+        <w:t>Box2D)</w:t>
+      </w:r>
+      <w:r>
+        <w:rPr>
+          <w:lang w:val="bg-BG"/>
+        </w:rPr>
+        <w:t>.</w:t>
+      </w:r>
+    </w:p>
+    <w:p>
+      <w:pPr>
+        <w:rPr>
+          <w:lang w:val="bg-BG"/>
+        </w:rPr>
+      </w:pPr>
+      <w:r>
+        <w:rPr>
+          <w:lang w:val="bg-BG"/>
+        </w:rPr>
+        <w:t xml:space="preserve">• Юнити 4.5 представено на 27 Май 2014г. : не са представени значителни обновления, като вместо това тази версия се фокусира върху оправянето на бъгове, докладвайки за повече от 450 поправки във версията. </w:t>
+      </w:r>
+    </w:p>
+    <w:p>
+      <w:pPr>
+        <w:rPr>
+          <w:lang w:val="bg-BG"/>
+        </w:rPr>
+      </w:pPr>
+      <w:r>
+        <w:rPr>
+          <w:lang w:val="bg-BG"/>
+        </w:rPr>
+        <w:t xml:space="preserve">• Юнити 4.6 представено на 26 Ноември 2014г. : нова структура на потребителския интерфейс. Също така версия 4.6.2 представена на 29 Януари 2015г. добавя поддръжка на 64-битови приложения за </w:t>
+      </w:r>
+      <w:proofErr w:type="spellStart"/>
+      <w:r>
+        <w:t>iOS</w:t>
+      </w:r>
+      <w:proofErr w:type="spellEnd"/>
+      <w:r>
+        <w:t>.</w:t>
+      </w:r>
+    </w:p>
+    <w:p>
+      <w:pPr>
+        <w:rPr>
+          <w:lang w:val="bg-BG"/>
+        </w:rPr>
+      </w:pPr>
+      <w:r>
+        <w:rPr>
+          <w:lang w:val="bg-BG"/>
+        </w:rPr>
+        <w:t>На 21 Май 2013г. Главният изпълнителен директор Дейвид Хелгасон обяви че основните версии на добавките за Айфон и Андроид ще бъдат свободно достъпни от Юнити 4.2 нататък.</w:t>
+      </w:r>
+    </w:p>
+    <w:p>
+      <w:pPr>
+        <w:rPr>
+          <w:lang w:val="bg-BG"/>
+        </w:rPr>
+      </w:pPr>
+    </w:p>
+    <w:p>
+      <w:pPr>
+        <w:rPr>
+          <w:u w:val="single"/>
+          <w:lang w:val="bg-BG"/>
+        </w:rPr>
+      </w:pPr>
+      <w:r>
+        <w:rPr>
+          <w:u w:val="single"/>
+          <w:lang w:val="bg-BG"/>
+        </w:rPr>
+        <w:t>Юнити 5</w:t>
+      </w:r>
+    </w:p>
+    <w:p>
+      <w:pPr>
+        <w:rPr>
+          <w:lang w:val="bg-BG"/>
+        </w:rPr>
+      </w:pPr>
+      <w:r>
+        <w:rPr>
+          <w:lang w:val="bg-BG"/>
+        </w:rPr>
+        <w:t xml:space="preserve">Юнити 5.0 е пуснато за свободно ползване на 3ти Март 2015г.  като е добавено дългоочакваното глобално осветление в реално време базирано на Геометричната Осветителна технология. Другите основни промени са физически базирани шейдъри, </w:t>
+      </w:r>
+      <w:r>
+        <w:t xml:space="preserve">HDR </w:t>
+      </w:r>
+      <w:r>
+        <w:rPr>
+          <w:lang w:val="bg-BG"/>
+        </w:rPr>
+        <w:t xml:space="preserve">небесни полета, отражателни сонди, нов аудио миксер с ефекти и подобрени условия за анимиране. </w:t>
+      </w:r>
+    </w:p>
+    <w:p>
+      <w:pPr>
+        <w:rPr>
+          <w:lang w:val="bg-BG"/>
+        </w:rPr>
+      </w:pPr>
+      <w:r>
+        <w:rPr>
+          <w:lang w:val="bg-BG"/>
+        </w:rPr>
+        <w:t xml:space="preserve">Представена е системата </w:t>
+      </w:r>
+      <w:r>
+        <w:t>Cloud Build (</w:t>
+      </w:r>
+      <w:r>
+        <w:rPr>
+          <w:lang w:val="bg-BG"/>
+        </w:rPr>
+        <w:t>на цена от 25 долара на месец за физически лица</w:t>
+      </w:r>
+      <w:r>
+        <w:t>)</w:t>
+      </w:r>
+      <w:r>
+        <w:rPr>
+          <w:lang w:val="bg-BG"/>
+        </w:rPr>
+        <w:t xml:space="preserve"> както и „Доклад за състоянието на играта” и „Анализиране на играта” </w:t>
+      </w:r>
+      <w:r>
+        <w:t>(</w:t>
+      </w:r>
+      <w:r>
+        <w:rPr>
+          <w:lang w:val="bg-BG"/>
+        </w:rPr>
+        <w:t>също за 25 долара на месец за физицески лица</w:t>
+      </w:r>
+      <w:r>
+        <w:t>)</w:t>
+      </w:r>
+      <w:r>
+        <w:rPr>
+          <w:lang w:val="bg-BG"/>
+        </w:rPr>
+        <w:t xml:space="preserve">, които записват данните на играчите при реализираните игри – нещо което за много програмисти е било трудна да се направи при Юнити 4.х.  Преди това програмистът е трябвало да пише допълнителен код логвайки се директно в гейм енджина на играча. </w:t>
+      </w:r>
+    </w:p>
+    <w:p>
+      <w:pPr>
+        <w:rPr>
+          <w:lang w:val="bg-BG"/>
+        </w:rPr>
+      </w:pPr>
+      <w:r>
+        <w:rPr>
+          <w:lang w:val="bg-BG"/>
+        </w:rPr>
+        <w:lastRenderedPageBreak/>
+        <w:t xml:space="preserve">По-малките подобрения включват: 64-битов едитор за управление на големи проекти, 64-битов съпорт за </w:t>
+      </w:r>
+      <w:proofErr w:type="spellStart"/>
+      <w:r>
+        <w:t>iOS</w:t>
+      </w:r>
+      <w:proofErr w:type="spellEnd"/>
+      <w:r>
+        <w:rPr>
+          <w:lang w:val="bg-BG"/>
+        </w:rPr>
+        <w:t xml:space="preserve">, ново забавено предаване, графични командни буфери, подобрено линейно осветление, </w:t>
+      </w:r>
+      <w:r>
+        <w:t>HDR</w:t>
+      </w:r>
+      <w:r>
+        <w:rPr>
+          <w:lang w:val="bg-BG"/>
+        </w:rPr>
+        <w:t>, работни процеси за скайбокс и кубично картографиране, подобрена система за разпределение на задачите, нов „</w:t>
+      </w:r>
+      <w:r>
+        <w:t>CPU</w:t>
+      </w:r>
+      <w:r>
+        <w:rPr>
+          <w:lang w:val="bg-BG"/>
+        </w:rPr>
+        <w:t xml:space="preserve"> Таймлайн Профайлър” позволяващ да се следи многоядреното използване, подобрена система за навигиране НавМеш.</w:t>
+      </w:r>
+    </w:p>
+    <w:p>
+      <w:pPr>
+        <w:rPr>
+          <w:lang w:val="bg-BG"/>
+        </w:rPr>
+      </w:pPr>
+      <w:r>
+        <w:rPr>
+          <w:lang w:val="bg-BG"/>
+        </w:rPr>
+        <w:t xml:space="preserve">Допреди Юнити 5.0 енджинът използваше доста остаряла версия на физичния мидълуеър </w:t>
+      </w:r>
+      <w:proofErr w:type="spellStart"/>
+      <w:r>
+        <w:t>PhysX</w:t>
+      </w:r>
+      <w:proofErr w:type="spellEnd"/>
+      <w:r>
+        <w:rPr>
+          <w:lang w:val="bg-BG"/>
+        </w:rPr>
+        <w:t xml:space="preserve"> на </w:t>
+      </w:r>
+      <w:proofErr w:type="spellStart"/>
+      <w:r>
+        <w:t>Nvidia</w:t>
+      </w:r>
+      <w:proofErr w:type="spellEnd"/>
+      <w:r>
+        <w:rPr>
+          <w:lang w:val="bg-BG"/>
+        </w:rPr>
+        <w:t xml:space="preserve">. Юнити 5.0 включва версия 3.3, която е стандарт за </w:t>
+      </w:r>
+      <w:r>
+        <w:t xml:space="preserve">Triple-A </w:t>
+      </w:r>
+      <w:r>
+        <w:rPr>
+          <w:lang w:val="bg-BG"/>
+        </w:rPr>
+        <w:t>игрите.</w:t>
+      </w:r>
+    </w:p>
+    <w:p>
+      <w:r>
+        <w:rPr>
+          <w:lang w:val="bg-BG"/>
+        </w:rPr>
+        <w:t xml:space="preserve">Юнити 5.0 осигурява съпорт за Уиндоус, </w:t>
+      </w:r>
+      <w:r>
+        <w:t>OS X</w:t>
+      </w:r>
+      <w:r>
+        <w:rPr>
+          <w:lang w:val="bg-BG"/>
+        </w:rPr>
+        <w:t xml:space="preserve">, Юнити Уебплейър, Андроид, </w:t>
+      </w:r>
+      <w:proofErr w:type="spellStart"/>
+      <w:r>
+        <w:t>iOS</w:t>
+      </w:r>
+      <w:proofErr w:type="spellEnd"/>
+      <w:r>
+        <w:rPr>
+          <w:lang w:val="bg-BG"/>
+        </w:rPr>
+        <w:t xml:space="preserve">, Блекбери 10, </w:t>
+      </w:r>
+      <w:r>
+        <w:t xml:space="preserve">Windows Phone 8, </w:t>
+      </w:r>
+      <w:proofErr w:type="spellStart"/>
+      <w:r>
+        <w:t>Tizen</w:t>
+      </w:r>
+      <w:proofErr w:type="spellEnd"/>
+      <w:r>
+        <w:t xml:space="preserve">, </w:t>
+      </w:r>
+      <w:proofErr w:type="spellStart"/>
+      <w:r>
+        <w:t>WebGL</w:t>
+      </w:r>
+      <w:proofErr w:type="spellEnd"/>
+      <w:r>
+        <w:t xml:space="preserve">, </w:t>
+      </w:r>
+      <w:r>
+        <w:rPr>
+          <w:lang w:val="bg-BG"/>
+        </w:rPr>
+        <w:t xml:space="preserve">Плейстейшън 3, Плейстейшън 4, Плейстейшън Вита, </w:t>
+      </w:r>
+      <w:proofErr w:type="spellStart"/>
+      <w:r>
+        <w:t>Wii</w:t>
+      </w:r>
+      <w:proofErr w:type="spellEnd"/>
+      <w:r>
+        <w:t xml:space="preserve"> U, Nintendo 3DS line, Xbox 360, Xbox One, </w:t>
+      </w:r>
+      <w:r>
+        <w:rPr>
+          <w:lang w:val="bg-BG"/>
+        </w:rPr>
+        <w:t xml:space="preserve">Андроид ТВ, Самсунг Смарт ТВ, </w:t>
+      </w:r>
+      <w:r>
+        <w:t xml:space="preserve">Oculus Rift, HTC Vive </w:t>
+      </w:r>
+      <w:r>
+        <w:rPr>
+          <w:lang w:val="bg-BG"/>
+        </w:rPr>
+        <w:t xml:space="preserve">и </w:t>
+      </w:r>
+      <w:r>
+        <w:t xml:space="preserve">     Gear VR.</w:t>
+      </w:r>
+    </w:p>
+    <w:p>
+      <w:pPr>
+        <w:rPr>
+          <w:lang w:val="bg-BG"/>
+        </w:rPr>
+      </w:pPr>
+      <w:r>
+        <w:rPr>
+          <w:lang w:val="bg-BG"/>
+        </w:rPr>
+        <w:t>На 26-ти Август 2015г. е реализирана експериментална версия за Убунту Линукс с неофициален платформен инсталатор за повечето модерни 64-битови версии на Линукс и официален съпорт само за 64-битово Убунту 12.04 или по-ново.</w:t>
+      </w:r>
+    </w:p>
+    <w:p>
+      <w:pPr>
+        <w:pStyle w:val="PlainText"/>
+        <w:rPr>
+          <w:rFonts w:ascii="Courier New" w:hAnsi="Courier New" w:cs="Courier New"/>
+        </w:rPr>
+      </w:pPr>
     </w:p>
     <w:sectPr>
       <w:pgSz w:w="12240" w:h="15840"/>

</xml_diff>